<commit_message>
catalog items updated, added typeHandle to requestModel and submitRequest, nearbyRequests confirm button broken
</commit_message>
<xml_diff>
--- a/PRIVACY NOTICE Print For the Cure.docx
+++ b/PRIVACY NOTICE Print For the Cure.docx
@@ -1,6 +1,6 @@
 
 <file path=word/document.xml><?xml version="1.0" encoding="utf-8"?>
-<w:document xmlns:wpc="http://schemas.microsoft.com/office/word/2010/wordprocessingCanvas" xmlns:cx="http://schemas.microsoft.com/office/drawing/2014/chartex" xmlns:cx1="http://schemas.microsoft.com/office/drawing/2015/9/8/chartex" xmlns:cx2="http://schemas.microsoft.com/office/drawing/2015/10/21/chartex" xmlns:cx3="http://schemas.microsoft.com/office/drawing/2016/5/9/chartex" xmlns:cx4="http://schemas.microsoft.com/office/drawing/2016/5/10/chartex" xmlns:cx5="http://schemas.microsoft.com/office/drawing/2016/5/11/chartex" xmlns:cx6="http://schemas.microsoft.com/office/drawing/2016/5/12/chartex" xmlns:cx7="http://schemas.microsoft.com/office/drawing/2016/5/13/chartex" xmlns:cx8="http://schemas.microsoft.com/office/drawing/2016/5/14/chartex" xmlns:mc="http://schemas.openxmlformats.org/markup-compatibility/2006" xmlns:aink="http://schemas.microsoft.com/office/drawing/2016/ink" xmlns:am3d="http://schemas.microsoft.com/office/drawing/2017/model3d" xmlns:o="urn:schemas-microsoft-com:office:office" xmlns:r="http://schemas.openxmlformats.org/officeDocument/2006/relationships" xmlns:m="http://schemas.openxmlformats.org/officeDocument/2006/math" xmlns:v="urn:schemas-microsoft-com:vml" xmlns:wp14="http://schemas.microsoft.com/office/word/2010/wordprocessingDrawing" xmlns:wp="http://schemas.openxmlformats.org/drawingml/2006/wordprocessingDrawing" xmlns:w10="urn:schemas-microsoft-com:office:word" xmlns:w="http://schemas.openxmlformats.org/wordprocessingml/2006/main" xmlns:w14="http://schemas.microsoft.com/office/word/2010/wordml" xmlns:w15="http://schemas.microsoft.com/office/word/2012/wordml" xmlns:w16cid="http://schemas.microsoft.com/office/word/2016/wordml/cid" xmlns:w16se="http://schemas.microsoft.com/office/word/2015/wordml/symex" xmlns:wpg="http://schemas.microsoft.com/office/word/2010/wordprocessingGroup" xmlns:wpi="http://schemas.microsoft.com/office/word/2010/wordprocessingInk" xmlns:wne="http://schemas.microsoft.com/office/word/2006/wordml" xmlns:wps="http://schemas.microsoft.com/office/word/2010/wordprocessingShape" mc:Ignorable="w14 w15 w16se w16cid wp14">
+<w:document xmlns:wpc="http://schemas.microsoft.com/office/word/2010/wordprocessingCanvas" xmlns:cx="http://schemas.microsoft.com/office/drawing/2014/chartex" xmlns:cx1="http://schemas.microsoft.com/office/drawing/2015/9/8/chartex" xmlns:cx2="http://schemas.microsoft.com/office/drawing/2015/10/21/chartex" xmlns:cx3="http://schemas.microsoft.com/office/drawing/2016/5/9/chartex" xmlns:cx4="http://schemas.microsoft.com/office/drawing/2016/5/10/chartex" xmlns:cx5="http://schemas.microsoft.com/office/drawing/2016/5/11/chartex" xmlns:cx6="http://schemas.microsoft.com/office/drawing/2016/5/12/chartex" xmlns:cx7="http://schemas.microsoft.com/office/drawing/2016/5/13/chartex" xmlns:cx8="http://schemas.microsoft.com/office/drawing/2016/5/14/chartex" xmlns:mc="http://schemas.openxmlformats.org/markup-compatibility/2006" xmlns:aink="http://schemas.microsoft.com/office/drawing/2016/ink" xmlns:am3d="http://schemas.microsoft.com/office/drawing/2017/model3d" xmlns:o="urn:schemas-microsoft-com:office:office" xmlns:r="http://schemas.openxmlformats.org/officeDocument/2006/relationships" xmlns:m="http://schemas.openxmlformats.org/officeDocument/2006/math" xmlns:v="urn:schemas-microsoft-com:vml" xmlns:wp14="http://schemas.microsoft.com/office/word/2010/wordprocessingDrawing" xmlns:wp="http://schemas.openxmlformats.org/drawingml/2006/wordprocessingDrawing" xmlns:w10="urn:schemas-microsoft-com:office:word" xmlns:w="http://schemas.openxmlformats.org/wordprocessingml/2006/main" xmlns:w14="http://schemas.microsoft.com/office/word/2010/wordml" xmlns:w15="http://schemas.microsoft.com/office/word/2012/wordml" xmlns:w16cex="http://schemas.microsoft.com/office/word/2018/wordml/cex" xmlns:w16cid="http://schemas.microsoft.com/office/word/2016/wordml/cid" xmlns:w16="http://schemas.microsoft.com/office/word/2018/wordml" xmlns:w16se="http://schemas.microsoft.com/office/word/2015/wordml/symex" xmlns:wpg="http://schemas.microsoft.com/office/word/2010/wordprocessingGroup" xmlns:wpi="http://schemas.microsoft.com/office/word/2010/wordprocessingInk" xmlns:wne="http://schemas.microsoft.com/office/word/2006/wordml" xmlns:wps="http://schemas.microsoft.com/office/word/2010/wordprocessingShape" mc:Ignorable="w14 w15 w16se w16cid w16 w16cex wp14">
   <w:body>
     <w:p>
       <w:pPr>
@@ -45,7 +45,55 @@
           <w:szCs w:val="23"/>
           <w:lang w:val="en"/>
         </w:rPr>
-        <w:t>Last updated January 04, 2020</w:t>
+        <w:t xml:space="preserve">Last updated </w:t>
+      </w:r>
+      <w:r>
+        <w:rPr>
+          <w:rFonts w:ascii="Times New Roman" w:eastAsia="Times New Roman" w:hAnsi="Times New Roman" w:cs="Times New Roman"/>
+          <w:b/>
+          <w:bCs/>
+          <w:color w:val="7F7F7F"/>
+          <w:sz w:val="23"/>
+          <w:szCs w:val="23"/>
+          <w:lang w:val="en"/>
+        </w:rPr>
+        <w:t>April</w:t>
+      </w:r>
+      <w:r>
+        <w:rPr>
+          <w:rFonts w:ascii="Times New Roman" w:eastAsia="Times New Roman" w:hAnsi="Times New Roman" w:cs="Times New Roman"/>
+          <w:b/>
+          <w:bCs/>
+          <w:color w:val="7F7F7F"/>
+          <w:sz w:val="23"/>
+          <w:szCs w:val="23"/>
+          <w:lang w:val="en"/>
+        </w:rPr>
+        <w:t xml:space="preserve"> </w:t>
+      </w:r>
+      <w:r>
+        <w:rPr>
+          <w:rFonts w:ascii="Times New Roman" w:eastAsia="Times New Roman" w:hAnsi="Times New Roman" w:cs="Times New Roman"/>
+          <w:b/>
+          <w:bCs/>
+          <w:color w:val="7F7F7F"/>
+          <w:sz w:val="23"/>
+          <w:szCs w:val="23"/>
+          <w:lang w:val="en"/>
+        </w:rPr>
+        <w:t>25</w:t>
+      </w:r>
+      <w:r>
+        <w:rPr>
+          <w:rFonts w:ascii="Times New Roman" w:eastAsia="Times New Roman" w:hAnsi="Times New Roman" w:cs="Times New Roman"/>
+          <w:b/>
+          <w:bCs/>
+          <w:color w:val="7F7F7F"/>
+          <w:sz w:val="23"/>
+          <w:szCs w:val="23"/>
+          <w:lang w:val="en"/>
+        </w:rPr>
+        <w:t>, 2020</w:t>
       </w:r>
     </w:p>
     <w:p>
@@ -604,6 +652,7 @@
           <w:szCs w:val="29"/>
           <w:lang w:val="en"/>
         </w:rPr>
+        <w:lastRenderedPageBreak/>
         <w:t>1. WHAT INFORMATION DO WE COLLECT?</w:t>
       </w:r>
     </w:p>
@@ -806,29 +855,7 @@
           <w:szCs w:val="23"/>
           <w:lang w:val="en"/>
         </w:rPr>
-        <w:t xml:space="preserve"> If you choose to link your account with us to a </w:t>
-      </w:r>
-      <w:proofErr w:type="gramStart"/>
-      <w:r>
-        <w:rPr>
-          <w:rFonts w:ascii="Times New Roman" w:eastAsia="Times New Roman" w:hAnsi="Times New Roman" w:cs="Times New Roman"/>
-          <w:color w:val="595959"/>
-          <w:sz w:val="23"/>
-          <w:szCs w:val="23"/>
-          <w:lang w:val="en"/>
-        </w:rPr>
-        <w:t>third party</w:t>
-      </w:r>
-      <w:proofErr w:type="gramEnd"/>
-      <w:r>
-        <w:rPr>
-          <w:rFonts w:ascii="Times New Roman" w:eastAsia="Times New Roman" w:hAnsi="Times New Roman" w:cs="Times New Roman"/>
-          <w:color w:val="595959"/>
-          <w:sz w:val="23"/>
-          <w:szCs w:val="23"/>
-          <w:lang w:val="en"/>
-        </w:rPr>
-        <w:t xml:space="preserve"> account (such as your Google or Facebook account), we use the information you allowed us to collect from those third parties to facilitate account creation and logon process for the performance of the contract. </w:t>
+        <w:t xml:space="preserve"> If you choose to link your account with us to a third party account (such as your Google or Facebook account), we use the information you allowed us to collect from those third parties to facilitate account creation and logon process for the performance of the contract. </w:t>
       </w:r>
     </w:p>
     <w:p>
@@ -1198,6 +1225,7 @@
           <w:szCs w:val="23"/>
           <w:lang w:val="en"/>
         </w:rPr>
+        <w:lastRenderedPageBreak/>
         <w:t>For other Business Purposes.</w:t>
       </w:r>
       <w:r>
@@ -1627,29 +1655,18 @@
           <w:szCs w:val="23"/>
           <w:lang w:val="en"/>
         </w:rPr>
-        <w:t xml:space="preserve"> We may share your data with third party vendors, service providers, contractors or agents who perform services for us or on our behalf and require access to such information to do that work. Examples </w:t>
-      </w:r>
-      <w:proofErr w:type="gramStart"/>
-      <w:r>
-        <w:rPr>
-          <w:rFonts w:ascii="Times New Roman" w:eastAsia="Times New Roman" w:hAnsi="Times New Roman" w:cs="Times New Roman"/>
-          <w:color w:val="595959"/>
-          <w:sz w:val="23"/>
-          <w:szCs w:val="23"/>
-          <w:lang w:val="en"/>
-        </w:rPr>
-        <w:t>include:</w:t>
-      </w:r>
-      <w:proofErr w:type="gramEnd"/>
-      <w:r>
-        <w:rPr>
-          <w:rFonts w:ascii="Times New Roman" w:eastAsia="Times New Roman" w:hAnsi="Times New Roman" w:cs="Times New Roman"/>
-          <w:color w:val="595959"/>
-          <w:sz w:val="23"/>
-          <w:szCs w:val="23"/>
-          <w:lang w:val="en"/>
-        </w:rPr>
-        <w:t xml:space="preserve"> payment processing, data analysis, email delivery, hosting services, customer service and marketing efforts. We may allow selected third parties to use tracking technology on the Services, which will enable them to collect data about how you interact with the Services over time. This information may be used to, among other things, analyze and track data, determine the popularity of certain content and better understand online activity. Unless described in this Policy, we do not share, sell, rent or trade any of your information with third parties for their promotional purposes. </w:t>
+        <w:t xml:space="preserve"> We may share your data with third party vendors, service providers, contractors or agents who perform services for us or on our behalf and require access to such information to do that work. Examples include: payment processing, data analysis, email delivery, hosting services, customer service and marketing efforts. We may allow selected third parties to use tracking technology on the Services, which will enable them to collect data about how you interact with the Services over time. This information may be used to, among other things, analyze and track data, determine the popularity of certain content and </w:t>
+      </w:r>
+      <w:r>
+        <w:rPr>
+          <w:rFonts w:ascii="Times New Roman" w:eastAsia="Times New Roman" w:hAnsi="Times New Roman" w:cs="Times New Roman"/>
+          <w:color w:val="595959"/>
+          <w:sz w:val="23"/>
+          <w:szCs w:val="23"/>
+          <w:lang w:val="en"/>
+        </w:rPr>
+        <w:lastRenderedPageBreak/>
+        <w:t xml:space="preserve">better understand online activity. Unless described in this Policy, we do not share, sell, rent or trade any of your information with third parties for their promotional purposes. </w:t>
       </w:r>
     </w:p>
     <w:p>
@@ -1864,29 +1881,7 @@
           <w:szCs w:val="23"/>
           <w:lang w:val="en"/>
         </w:rPr>
-        <w:t xml:space="preserve">We will only keep your personal information for as long as it is necessary for the purposes set out in this privacy notice, unless a longer retention period is required or permitted by law (such as tax, accounting or other legal requirements). No purpose in this policy will require us keeping your personal information for longer than the </w:t>
-      </w:r>
-      <w:proofErr w:type="gramStart"/>
-      <w:r>
-        <w:rPr>
-          <w:rFonts w:ascii="Times New Roman" w:eastAsia="Times New Roman" w:hAnsi="Times New Roman" w:cs="Times New Roman"/>
-          <w:color w:val="595959"/>
-          <w:sz w:val="23"/>
-          <w:szCs w:val="23"/>
-          <w:lang w:val="en"/>
-        </w:rPr>
-        <w:t>period of time</w:t>
-      </w:r>
-      <w:proofErr w:type="gramEnd"/>
-      <w:r>
-        <w:rPr>
-          <w:rFonts w:ascii="Times New Roman" w:eastAsia="Times New Roman" w:hAnsi="Times New Roman" w:cs="Times New Roman"/>
-          <w:color w:val="595959"/>
-          <w:sz w:val="23"/>
-          <w:szCs w:val="23"/>
-          <w:lang w:val="en"/>
-        </w:rPr>
-        <w:t xml:space="preserve"> in which users have an account with us.</w:t>
+        <w:t>We will only keep your personal information for as long as it is necessary for the purposes set out in this privacy notice, unless a longer retention period is required or permitted by law (such as tax, accounting or other legal requirements). No purpose in this policy will require us keeping your personal information for longer than the period of time in which users have an account with us.</w:t>
       </w:r>
     </w:p>
     <w:p>
@@ -2011,29 +2006,7 @@
           <w:szCs w:val="23"/>
           <w:lang w:val="en"/>
         </w:rPr>
-        <w:t xml:space="preserve">We do not knowingly solicit data from or market to children under 18 years of age. By using the Services, you represent that you are at least 18 or that you are the parent or guardian of such a minor and consent to such minor dependent’s use of the Services. If we learn that personal information from users less than 18 years of age has been collected, we will deactivate the account and take reasonable measures to promptly delete such data from our records. If you become aware of any </w:t>
-      </w:r>
-      <w:proofErr w:type="gramStart"/>
-      <w:r>
-        <w:rPr>
-          <w:rFonts w:ascii="Times New Roman" w:eastAsia="Times New Roman" w:hAnsi="Times New Roman" w:cs="Times New Roman"/>
-          <w:color w:val="595959"/>
-          <w:sz w:val="23"/>
-          <w:szCs w:val="23"/>
-          <w:lang w:val="en"/>
-        </w:rPr>
-        <w:t>data</w:t>
-      </w:r>
-      <w:proofErr w:type="gramEnd"/>
-      <w:r>
-        <w:rPr>
-          <w:rFonts w:ascii="Times New Roman" w:eastAsia="Times New Roman" w:hAnsi="Times New Roman" w:cs="Times New Roman"/>
-          <w:color w:val="595959"/>
-          <w:sz w:val="23"/>
-          <w:szCs w:val="23"/>
-          <w:lang w:val="en"/>
-        </w:rPr>
-        <w:t xml:space="preserve"> we have collected from children under age 18, please contact us at printforthecure@gmail.com.</w:t>
+        <w:t>We do not knowingly solicit data from or market to children under 18 years of age. By using the Services, you represent that you are at least 18 or that you are the parent or guardian of such a minor and consent to such minor dependent’s use of the Services. If we learn that personal information from users less than 18 years of age has been collected, we will deactivate the account and take reasonable measures to promptly delete such data from our records. If you become aware of any data we have collected from children under age 18, please contact us at printforthecure@gmail.com.</w:t>
       </w:r>
     </w:p>
     <w:p>
@@ -2092,6 +2065,7 @@
           <w:szCs w:val="23"/>
           <w:lang w:val="en"/>
         </w:rPr>
+        <w:lastRenderedPageBreak/>
         <w:t>In Short: </w:t>
       </w:r>
       <w:r>
@@ -2265,38 +2239,17 @@
           <w:szCs w:val="23"/>
           <w:lang w:val="en"/>
         </w:rPr>
-        <w:t xml:space="preserve">    </w:t>
-      </w:r>
-      <w:proofErr w:type="gramStart"/>
-      <w:r>
-        <w:rPr>
-          <w:rFonts w:ascii="Times New Roman" w:eastAsia="Times New Roman" w:hAnsi="Times New Roman" w:cs="Times New Roman"/>
-          <w:sz w:val="23"/>
-          <w:szCs w:val="23"/>
-          <w:lang w:val="en"/>
-        </w:rPr>
-        <w:t>■  </w:t>
-      </w:r>
-      <w:r>
-        <w:rPr>
-          <w:rFonts w:ascii="Times New Roman" w:eastAsia="Times New Roman" w:hAnsi="Times New Roman" w:cs="Times New Roman"/>
-          <w:color w:val="595959"/>
-          <w:sz w:val="23"/>
-          <w:szCs w:val="23"/>
-          <w:lang w:val="en"/>
-        </w:rPr>
-        <w:t>Contact</w:t>
-      </w:r>
-      <w:proofErr w:type="gramEnd"/>
-      <w:r>
-        <w:rPr>
-          <w:rFonts w:ascii="Times New Roman" w:eastAsia="Times New Roman" w:hAnsi="Times New Roman" w:cs="Times New Roman"/>
-          <w:color w:val="595959"/>
-          <w:sz w:val="23"/>
-          <w:szCs w:val="23"/>
-          <w:lang w:val="en"/>
-        </w:rPr>
-        <w:t xml:space="preserve"> us using the contact information provided. </w:t>
+        <w:t>    ■  </w:t>
+      </w:r>
+      <w:r>
+        <w:rPr>
+          <w:rFonts w:ascii="Times New Roman" w:eastAsia="Times New Roman" w:hAnsi="Times New Roman" w:cs="Times New Roman"/>
+          <w:color w:val="595959"/>
+          <w:sz w:val="23"/>
+          <w:szCs w:val="23"/>
+          <w:lang w:val="en"/>
+        </w:rPr>
+        <w:t xml:space="preserve">Contact us using the contact information provided. </w:t>
       </w:r>
     </w:p>
     <w:p>
@@ -2383,38 +2336,17 @@
           <w:szCs w:val="23"/>
           <w:lang w:val="en"/>
         </w:rPr>
-        <w:t xml:space="preserve">    </w:t>
-      </w:r>
-      <w:proofErr w:type="gramStart"/>
-      <w:r>
-        <w:rPr>
-          <w:rFonts w:ascii="Times New Roman" w:eastAsia="Times New Roman" w:hAnsi="Times New Roman" w:cs="Times New Roman"/>
-          <w:sz w:val="23"/>
-          <w:szCs w:val="23"/>
-          <w:lang w:val="en"/>
-        </w:rPr>
-        <w:t xml:space="preserve">■ </w:t>
-      </w:r>
-      <w:r>
-        <w:rPr>
-          <w:rFonts w:ascii="Times New Roman" w:eastAsia="Times New Roman" w:hAnsi="Times New Roman" w:cs="Times New Roman"/>
-          <w:color w:val="595959"/>
-          <w:sz w:val="23"/>
-          <w:szCs w:val="23"/>
-          <w:lang w:val="en"/>
-        </w:rPr>
-        <w:t> Contact</w:t>
-      </w:r>
-      <w:proofErr w:type="gramEnd"/>
-      <w:r>
-        <w:rPr>
-          <w:rFonts w:ascii="Times New Roman" w:eastAsia="Times New Roman" w:hAnsi="Times New Roman" w:cs="Times New Roman"/>
-          <w:color w:val="595959"/>
-          <w:sz w:val="23"/>
-          <w:szCs w:val="23"/>
-          <w:lang w:val="en"/>
-        </w:rPr>
-        <w:t xml:space="preserve"> us using the contact information provided. </w:t>
+        <w:t xml:space="preserve">    ■ </w:t>
+      </w:r>
+      <w:r>
+        <w:rPr>
+          <w:rFonts w:ascii="Times New Roman" w:eastAsia="Times New Roman" w:hAnsi="Times New Roman" w:cs="Times New Roman"/>
+          <w:color w:val="595959"/>
+          <w:sz w:val="23"/>
+          <w:szCs w:val="23"/>
+          <w:lang w:val="en"/>
+        </w:rPr>
+        <w:t xml:space="preserve"> Contact us using the contact information provided. </w:t>
       </w:r>
     </w:p>
     <w:p>
@@ -2573,6 +2505,7 @@
           <w:szCs w:val="23"/>
           <w:lang w:val="en"/>
         </w:rPr>
+        <w:lastRenderedPageBreak/>
         <w:t>California Civil Code Section 1798.83, also known as the “Shine The Light” law, permits our users who are California residents to request and obtain from us, once a year and free of charge, information about categories of personal information (if any) we disclosed to third parties for direct marketing purposes and the names and addresses of all third parties with which we shared personal information in the immediately preceding calendar year. If you are a California resident and would like to make such a request, please submit your request in writing to us using the contact information provided below.</w:t>
       </w:r>
     </w:p>
@@ -2872,7 +2805,7 @@
 </file>
 
 <file path=word/numbering.xml><?xml version="1.0" encoding="utf-8"?>
-<w:numbering xmlns:wpc="http://schemas.microsoft.com/office/word/2010/wordprocessingCanvas" xmlns:cx="http://schemas.microsoft.com/office/drawing/2014/chartex" xmlns:cx1="http://schemas.microsoft.com/office/drawing/2015/9/8/chartex" xmlns:cx2="http://schemas.microsoft.com/office/drawing/2015/10/21/chartex" xmlns:cx3="http://schemas.microsoft.com/office/drawing/2016/5/9/chartex" xmlns:cx4="http://schemas.microsoft.com/office/drawing/2016/5/10/chartex" xmlns:cx5="http://schemas.microsoft.com/office/drawing/2016/5/11/chartex" xmlns:cx6="http://schemas.microsoft.com/office/drawing/2016/5/12/chartex" xmlns:cx7="http://schemas.microsoft.com/office/drawing/2016/5/13/chartex" xmlns:cx8="http://schemas.microsoft.com/office/drawing/2016/5/14/chartex" xmlns:mc="http://schemas.openxmlformats.org/markup-compatibility/2006" xmlns:aink="http://schemas.microsoft.com/office/drawing/2016/ink" xmlns:am3d="http://schemas.microsoft.com/office/drawing/2017/model3d" xmlns:o="urn:schemas-microsoft-com:office:office" xmlns:r="http://schemas.openxmlformats.org/officeDocument/2006/relationships" xmlns:m="http://schemas.openxmlformats.org/officeDocument/2006/math" xmlns:v="urn:schemas-microsoft-com:vml" xmlns:wp14="http://schemas.microsoft.com/office/word/2010/wordprocessingDrawing" xmlns:wp="http://schemas.openxmlformats.org/drawingml/2006/wordprocessingDrawing" xmlns:w10="urn:schemas-microsoft-com:office:word" xmlns:w="http://schemas.openxmlformats.org/wordprocessingml/2006/main" xmlns:w14="http://schemas.microsoft.com/office/word/2010/wordml" xmlns:w15="http://schemas.microsoft.com/office/word/2012/wordml" xmlns:w16cid="http://schemas.microsoft.com/office/word/2016/wordml/cid" xmlns:w16se="http://schemas.microsoft.com/office/word/2015/wordml/symex" xmlns:wpg="http://schemas.microsoft.com/office/word/2010/wordprocessingGroup" xmlns:wpi="http://schemas.microsoft.com/office/word/2010/wordprocessingInk" xmlns:wne="http://schemas.microsoft.com/office/word/2006/wordml" xmlns:wps="http://schemas.microsoft.com/office/word/2010/wordprocessingShape" mc:Ignorable="w14 w15 w16se w16cid wp14">
+<w:numbering xmlns:wpc="http://schemas.microsoft.com/office/word/2010/wordprocessingCanvas" xmlns:cx="http://schemas.microsoft.com/office/drawing/2014/chartex" xmlns:cx1="http://schemas.microsoft.com/office/drawing/2015/9/8/chartex" xmlns:cx2="http://schemas.microsoft.com/office/drawing/2015/10/21/chartex" xmlns:cx3="http://schemas.microsoft.com/office/drawing/2016/5/9/chartex" xmlns:cx4="http://schemas.microsoft.com/office/drawing/2016/5/10/chartex" xmlns:cx5="http://schemas.microsoft.com/office/drawing/2016/5/11/chartex" xmlns:cx6="http://schemas.microsoft.com/office/drawing/2016/5/12/chartex" xmlns:cx7="http://schemas.microsoft.com/office/drawing/2016/5/13/chartex" xmlns:cx8="http://schemas.microsoft.com/office/drawing/2016/5/14/chartex" xmlns:mc="http://schemas.openxmlformats.org/markup-compatibility/2006" xmlns:aink="http://schemas.microsoft.com/office/drawing/2016/ink" xmlns:am3d="http://schemas.microsoft.com/office/drawing/2017/model3d" xmlns:o="urn:schemas-microsoft-com:office:office" xmlns:r="http://schemas.openxmlformats.org/officeDocument/2006/relationships" xmlns:m="http://schemas.openxmlformats.org/officeDocument/2006/math" xmlns:v="urn:schemas-microsoft-com:vml" xmlns:wp14="http://schemas.microsoft.com/office/word/2010/wordprocessingDrawing" xmlns:wp="http://schemas.openxmlformats.org/drawingml/2006/wordprocessingDrawing" xmlns:w10="urn:schemas-microsoft-com:office:word" xmlns:w="http://schemas.openxmlformats.org/wordprocessingml/2006/main" xmlns:w14="http://schemas.microsoft.com/office/word/2010/wordml" xmlns:w15="http://schemas.microsoft.com/office/word/2012/wordml" xmlns:w16cex="http://schemas.microsoft.com/office/word/2018/wordml/cex" xmlns:w16cid="http://schemas.microsoft.com/office/word/2016/wordml/cid" xmlns:w16="http://schemas.microsoft.com/office/word/2018/wordml" xmlns:w16se="http://schemas.microsoft.com/office/word/2015/wordml/symex" xmlns:wpg="http://schemas.microsoft.com/office/word/2010/wordprocessingGroup" xmlns:wpi="http://schemas.microsoft.com/office/word/2010/wordprocessingInk" xmlns:wne="http://schemas.microsoft.com/office/word/2006/wordml" xmlns:wps="http://schemas.microsoft.com/office/word/2010/wordprocessingShape" mc:Ignorable="w14 w15 w16se w16cid w16 w16cex wp14">
   <w:abstractNum w:abstractNumId="0" w15:restartNumberingAfterBreak="0">
     <w:nsid w:val="24587893"/>
     <w:multiLevelType w:val="multilevel"/>
@@ -3333,7 +3266,7 @@
 </file>
 
 <file path=word/styles.xml><?xml version="1.0" encoding="utf-8"?>
-<w:styles xmlns:mc="http://schemas.openxmlformats.org/markup-compatibility/2006" xmlns:r="http://schemas.openxmlformats.org/officeDocument/2006/relationships" xmlns:w="http://schemas.openxmlformats.org/wordprocessingml/2006/main" xmlns:w14="http://schemas.microsoft.com/office/word/2010/wordml" xmlns:w15="http://schemas.microsoft.com/office/word/2012/wordml" xmlns:w16cid="http://schemas.microsoft.com/office/word/2016/wordml/cid" xmlns:w16se="http://schemas.microsoft.com/office/word/2015/wordml/symex" mc:Ignorable="w14 w15 w16se w16cid">
+<w:styles xmlns:mc="http://schemas.openxmlformats.org/markup-compatibility/2006" xmlns:r="http://schemas.openxmlformats.org/officeDocument/2006/relationships" xmlns:w="http://schemas.openxmlformats.org/wordprocessingml/2006/main" xmlns:w14="http://schemas.microsoft.com/office/word/2010/wordml" xmlns:w15="http://schemas.microsoft.com/office/word/2012/wordml" xmlns:w16cex="http://schemas.microsoft.com/office/word/2018/wordml/cex" xmlns:w16cid="http://schemas.microsoft.com/office/word/2016/wordml/cid" xmlns:w16="http://schemas.microsoft.com/office/word/2018/wordml" xmlns:w16se="http://schemas.microsoft.com/office/word/2015/wordml/symex" mc:Ignorable="w14 w15 w16se w16cid w16 w16cex">
   <w:docDefaults>
     <w:rPrDefault>
       <w:rPr>
@@ -3349,7 +3282,7 @@
       </w:pPr>
     </w:pPrDefault>
   </w:docDefaults>
-  <w:latentStyles w:defLockedState="0" w:defUIPriority="99" w:defSemiHidden="0" w:defUnhideWhenUsed="0" w:defQFormat="0" w:count="377">
+  <w:latentStyles w:defLockedState="0" w:defUIPriority="99" w:defSemiHidden="0" w:defUnhideWhenUsed="0" w:defQFormat="0" w:count="376">
     <w:lsdException w:name="Normal" w:uiPriority="0" w:qFormat="1"/>
     <w:lsdException w:name="heading 1" w:uiPriority="9" w:qFormat="1"/>
     <w:lsdException w:name="heading 2" w:semiHidden="1" w:uiPriority="9" w:unhideWhenUsed="1" w:qFormat="1"/>
@@ -3455,6 +3388,7 @@
     <w:lsdException w:name="HTML Sample" w:semiHidden="1" w:unhideWhenUsed="1"/>
     <w:lsdException w:name="HTML Typewriter" w:semiHidden="1" w:unhideWhenUsed="1"/>
     <w:lsdException w:name="HTML Variable" w:semiHidden="1" w:unhideWhenUsed="1"/>
+    <w:lsdException w:name="Normal Table" w:semiHidden="1" w:unhideWhenUsed="1"/>
     <w:lsdException w:name="annotation subject" w:semiHidden="1" w:unhideWhenUsed="1"/>
     <w:lsdException w:name="No List" w:semiHidden="1" w:unhideWhenUsed="1"/>
     <w:lsdException w:name="Outline List 1" w:semiHidden="1" w:unhideWhenUsed="1"/>
@@ -3500,9 +3434,11 @@
     <w:lsdException w:name="Table Subtle 1" w:semiHidden="1" w:unhideWhenUsed="1"/>
     <w:lsdException w:name="Table Subtle 2" w:semiHidden="1" w:unhideWhenUsed="1"/>
     <w:lsdException w:name="Table Web 1" w:semiHidden="1" w:unhideWhenUsed="1"/>
+    <w:lsdException w:name="Table Web 2" w:semiHidden="1" w:unhideWhenUsed="1"/>
     <w:lsdException w:name="Table Web 3" w:semiHidden="1" w:unhideWhenUsed="1"/>
     <w:lsdException w:name="Balloon Text" w:semiHidden="1" w:unhideWhenUsed="1"/>
     <w:lsdException w:name="Table Grid" w:uiPriority="39"/>
+    <w:lsdException w:name="Table Theme" w:semiHidden="1" w:unhideWhenUsed="1"/>
     <w:lsdException w:name="Placeholder Text" w:semiHidden="1"/>
     <w:lsdException w:name="No Spacing" w:uiPriority="1" w:qFormat="1"/>
     <w:lsdException w:name="Light Shading" w:uiPriority="60"/>
@@ -3723,7 +3659,6 @@
     <w:lsdException w:name="Hashtag" w:semiHidden="1" w:unhideWhenUsed="1"/>
     <w:lsdException w:name="Unresolved Mention" w:semiHidden="1" w:unhideWhenUsed="1"/>
     <w:lsdException w:name="Smart Link" w:semiHidden="1" w:unhideWhenUsed="1"/>
-    <w:lsdException w:name="Smart Link Error" w:semiHidden="1" w:unhideWhenUsed="1"/>
   </w:latentStyles>
   <w:style w:type="paragraph" w:default="1" w:styleId="Normal">
     <w:name w:val="Normal"/>
@@ -4070,6 +4005,15 @@
 </file>
 
 <file path=customXml/item1.xml><?xml version="1.0" encoding="utf-8"?>
+<?mso-contentType ?>
+<FormTemplates xmlns="http://schemas.microsoft.com/sharepoint/v3/contenttype/forms">
+  <Display>DocumentLibraryForm</Display>
+  <Edit>DocumentLibraryForm</Edit>
+  <New>DocumentLibraryForm</New>
+</FormTemplates>
+</file>
+
+<file path=customXml/item2.xml><?xml version="1.0" encoding="utf-8"?>
 <ct:contentTypeSchema xmlns:ct="http://schemas.microsoft.com/office/2006/metadata/contentType" xmlns:ma="http://schemas.microsoft.com/office/2006/metadata/properties/metaAttributes" ct:_="" ma:_="" ma:contentTypeName="Document" ma:contentTypeID="0x01010029E106ED22468847BD98B55A4C71ADD2" ma:contentTypeVersion="13" ma:contentTypeDescription="Create a new document." ma:contentTypeScope="" ma:versionID="89502b8356dd71d46e2e10791dc244e0">
   <xsd:schema xmlns:xsd="http://www.w3.org/2001/XMLSchema" xmlns:xs="http://www.w3.org/2001/XMLSchema" xmlns:p="http://schemas.microsoft.com/office/2006/metadata/properties" xmlns:ns3="6a941e54-df2d-4647-a5a0-469005419a6d" xmlns:ns4="3a03710f-0628-47c4-937c-f7175a2ea542" targetNamespace="http://schemas.microsoft.com/office/2006/metadata/properties" ma:root="true" ma:fieldsID="9c854137cb819ef4d794242390cdcc8d" ns3:_="" ns4:_="">
     <xsd:import namespace="6a941e54-df2d-4647-a5a0-469005419a6d"/>
@@ -4292,15 +4236,6 @@
 </ct:contentTypeSchema>
 </file>
 
-<file path=customXml/item2.xml><?xml version="1.0" encoding="utf-8"?>
-<?mso-contentType ?>
-<FormTemplates xmlns="http://schemas.microsoft.com/sharepoint/v3/contenttype/forms">
-  <Display>DocumentLibraryForm</Display>
-  <Edit>DocumentLibraryForm</Edit>
-  <New>DocumentLibraryForm</New>
-</FormTemplates>
-</file>
-
 <file path=customXml/item3.xml><?xml version="1.0" encoding="utf-8"?>
 <p:properties xmlns:p="http://schemas.microsoft.com/office/2006/metadata/properties" xmlns:xsi="http://www.w3.org/2001/XMLSchema-instance" xmlns:pc="http://schemas.microsoft.com/office/infopath/2007/PartnerControls">
   <documentManagement/>
@@ -4308,6 +4243,14 @@
 </file>
 
 <file path=customXml/itemProps1.xml><?xml version="1.0" encoding="utf-8"?>
+<ds:datastoreItem xmlns:ds="http://schemas.openxmlformats.org/officeDocument/2006/customXml" ds:itemID="{B6800250-C31C-4542-8566-2991CBC78836}">
+  <ds:schemaRefs>
+    <ds:schemaRef ds:uri="http://schemas.microsoft.com/sharepoint/v3/contenttype/forms"/>
+  </ds:schemaRefs>
+</ds:datastoreItem>
+</file>
+
+<file path=customXml/itemProps2.xml><?xml version="1.0" encoding="utf-8"?>
 <ds:datastoreItem xmlns:ds="http://schemas.openxmlformats.org/officeDocument/2006/customXml" ds:itemID="{99E7BBA2-03FA-459A-A514-31C147262F80}">
   <ds:schemaRefs>
     <ds:schemaRef ds:uri="http://schemas.microsoft.com/office/2006/metadata/contentType"/>
@@ -4326,14 +4269,6 @@
 </ds:datastoreItem>
 </file>
 
-<file path=customXml/itemProps2.xml><?xml version="1.0" encoding="utf-8"?>
-<ds:datastoreItem xmlns:ds="http://schemas.openxmlformats.org/officeDocument/2006/customXml" ds:itemID="{B6800250-C31C-4542-8566-2991CBC78836}">
-  <ds:schemaRefs>
-    <ds:schemaRef ds:uri="http://schemas.microsoft.com/sharepoint/v3/contenttype/forms"/>
-  </ds:schemaRefs>
-</ds:datastoreItem>
-</file>
-
 <file path=customXml/itemProps3.xml><?xml version="1.0" encoding="utf-8"?>
 <ds:datastoreItem xmlns:ds="http://schemas.openxmlformats.org/officeDocument/2006/customXml" ds:itemID="{E4703330-EA02-42F2-944C-BEB7AF726C48}">
   <ds:schemaRefs>

</xml_diff>